<commit_message>
Update 7-18-2019-Paper - SAE Template.docx
</commit_message>
<xml_diff>
--- a/files/7-18-2019-Paper - SAE Template.docx
+++ b/files/7-18-2019-Paper - SAE Template.docx
@@ -431,6 +431,7 @@
         <w:rPr>
           <w:rFonts w:cs="Times New Roman"/>
           <w:szCs w:val="18"/>
+          <w:highlight w:val="yellow"/>
         </w:rPr>
         <w:t xml:space="preserve">The end goal of this project offers a backup system to detection sensors such as camera and lidar which will allow vehicles to travel under weather disruptions. </w:t>
       </w:r>
@@ -438,36 +439,53 @@
         <w:rPr>
           <w:rFonts w:cs="Times New Roman"/>
           <w:szCs w:val="18"/>
-        </w:rPr>
-        <w:t xml:space="preserve">To achieve this goal, the project was divided into three main parts. The first one is vehicle local trilateration, which establishes a vehicle position through transmission in between infrastructures and vehicles. The second part involves offline path generations and the minimization of data transmission of navigation data. The third part focuses on developing a controller </w:t>
-      </w:r>
-      <w:r>
-        <w:rPr>
-          <w:rFonts w:cs="Times New Roman"/>
-          <w:szCs w:val="18"/>
-        </w:rPr>
-        <w:t xml:space="preserve">to navigate with the road paths from the second part. For this paper, only the second part will be analyzed. </w:t>
-      </w:r>
-    </w:p>
-    <w:p>
-      <w:pPr>
-        <w:jc w:val="both"/>
-        <w:rPr>
-          <w:rFonts w:cs="Times New Roman"/>
-          <w:szCs w:val="18"/>
-        </w:rPr>
-      </w:pPr>
-    </w:p>
-    <w:p>
-      <w:pPr>
-        <w:jc w:val="both"/>
-        <w:rPr>
-          <w:rFonts w:cs="Times New Roman"/>
-          <w:szCs w:val="18"/>
-        </w:rPr>
-      </w:pPr>
+          <w:highlight w:val="yellow"/>
+        </w:rPr>
+        <w:t>To achieve this goal, the project was divided into three main parts. The first o</w:t>
+      </w:r>
       <w:bookmarkStart w:id="0" w:name="_GoBack"/>
       <w:bookmarkEnd w:id="0"/>
+      <w:r>
+        <w:rPr>
+          <w:rFonts w:cs="Times New Roman"/>
+          <w:szCs w:val="18"/>
+          <w:highlight w:val="yellow"/>
+        </w:rPr>
+        <w:t xml:space="preserve">ne is vehicle local trilateration, which establishes a vehicle position through transmission in between infrastructures and vehicles. The second part involves offline path generations and the minimization of data transmission of navigation data. The third part focuses on developing a controller </w:t>
+      </w:r>
+      <w:r>
+        <w:rPr>
+          <w:rFonts w:cs="Times New Roman"/>
+          <w:szCs w:val="18"/>
+          <w:highlight w:val="yellow"/>
+        </w:rPr>
+        <w:t>to navigate with the road paths from the second part. For this paper, only the second part will be analyzed.</w:t>
+      </w:r>
+      <w:r>
+        <w:rPr>
+          <w:rFonts w:cs="Times New Roman"/>
+          <w:szCs w:val="18"/>
+        </w:rPr>
+        <w:t xml:space="preserve"> </w:t>
+      </w:r>
+    </w:p>
+    <w:p>
+      <w:pPr>
+        <w:jc w:val="both"/>
+        <w:rPr>
+          <w:rFonts w:cs="Times New Roman"/>
+          <w:szCs w:val="18"/>
+        </w:rPr>
+      </w:pPr>
+    </w:p>
+    <w:p>
+      <w:pPr>
+        <w:jc w:val="both"/>
+        <w:rPr>
+          <w:rFonts w:cs="Times New Roman"/>
+          <w:szCs w:val="18"/>
+        </w:rPr>
+      </w:pPr>
     </w:p>
     <w:p>
       <w:pPr>
@@ -4178,27 +4196,14 @@
       <w:r>
         <w:t xml:space="preserve">Figure </w:t>
       </w:r>
-      <w:r>
-        <w:fldChar w:fldCharType="begin"/>
-      </w:r>
-      <w:r>
-        <w:instrText xml:space="preserve"> SEQ Figure \* ARABIC </w:instrText>
-      </w:r>
-      <w:r>
-        <w:fldChar w:fldCharType="separate"/>
-      </w:r>
-      <w:r>
-        <w:rPr>
-          <w:noProof/>
-        </w:rPr>
-        <w:t>4</w:t>
-      </w:r>
-      <w:r>
-        <w:rPr>
-          <w:noProof/>
-        </w:rPr>
-        <w:fldChar w:fldCharType="end"/>
-      </w:r>
+      <w:fldSimple w:instr=" SEQ Figure \* ARABIC ">
+        <w:r>
+          <w:rPr>
+            <w:noProof/>
+          </w:rPr>
+          <w:t>4</w:t>
+        </w:r>
+      </w:fldSimple>
       <w:bookmarkEnd w:id="5"/>
       <w:r>
         <w:t xml:space="preserve"> - </w:t>
@@ -4456,27 +4461,14 @@
       <w:r>
         <w:t xml:space="preserve">Figure </w:t>
       </w:r>
-      <w:r>
-        <w:fldChar w:fldCharType="begin"/>
-      </w:r>
-      <w:r>
-        <w:instrText xml:space="preserve"> SEQ Figure \* ARABIC </w:instrText>
-      </w:r>
-      <w:r>
-        <w:fldChar w:fldCharType="separate"/>
-      </w:r>
-      <w:r>
-        <w:rPr>
-          <w:noProof/>
-        </w:rPr>
-        <w:t>5</w:t>
-      </w:r>
-      <w:r>
-        <w:rPr>
-          <w:noProof/>
-        </w:rPr>
-        <w:fldChar w:fldCharType="end"/>
-      </w:r>
+      <w:fldSimple w:instr=" SEQ Figure \* ARABIC ">
+        <w:r>
+          <w:rPr>
+            <w:noProof/>
+          </w:rPr>
+          <w:t>5</w:t>
+        </w:r>
+      </w:fldSimple>
       <w:bookmarkEnd w:id="6"/>
       <w:r>
         <w:t xml:space="preserve"> - </w:t>
@@ -4574,27 +4566,14 @@
       <w:r>
         <w:t xml:space="preserve">Figure </w:t>
       </w:r>
-      <w:r>
-        <w:fldChar w:fldCharType="begin"/>
-      </w:r>
-      <w:r>
-        <w:instrText xml:space="preserve"> SEQ Figure \* ARABIC </w:instrText>
-      </w:r>
-      <w:r>
-        <w:fldChar w:fldCharType="separate"/>
-      </w:r>
-      <w:r>
-        <w:rPr>
-          <w:noProof/>
-        </w:rPr>
-        <w:t>6</w:t>
-      </w:r>
-      <w:r>
-        <w:rPr>
-          <w:noProof/>
-        </w:rPr>
-        <w:fldChar w:fldCharType="end"/>
-      </w:r>
+      <w:fldSimple w:instr=" SEQ Figure \* ARABIC ">
+        <w:r>
+          <w:rPr>
+            <w:noProof/>
+          </w:rPr>
+          <w:t>6</w:t>
+        </w:r>
+      </w:fldSimple>
       <w:bookmarkEnd w:id="7"/>
       <w:r>
         <w:t xml:space="preserve"> - </w:t>
@@ -4689,27 +4668,14 @@
       <w:r>
         <w:t xml:space="preserve">Figure </w:t>
       </w:r>
-      <w:r>
-        <w:fldChar w:fldCharType="begin"/>
-      </w:r>
-      <w:r>
-        <w:instrText xml:space="preserve"> SEQ Figure \* ARABIC </w:instrText>
-      </w:r>
-      <w:r>
-        <w:fldChar w:fldCharType="separate"/>
-      </w:r>
-      <w:r>
-        <w:rPr>
-          <w:noProof/>
-        </w:rPr>
-        <w:t>7</w:t>
-      </w:r>
-      <w:r>
-        <w:rPr>
-          <w:noProof/>
-        </w:rPr>
-        <w:fldChar w:fldCharType="end"/>
-      </w:r>
+      <w:fldSimple w:instr=" SEQ Figure \* ARABIC ">
+        <w:r>
+          <w:rPr>
+            <w:noProof/>
+          </w:rPr>
+          <w:t>7</w:t>
+        </w:r>
+      </w:fldSimple>
       <w:bookmarkEnd w:id="8"/>
       <w:r>
         <w:t xml:space="preserve"> - </w:t>
@@ -4957,27 +4923,14 @@
       <w:r>
         <w:t xml:space="preserve">Figure </w:t>
       </w:r>
-      <w:r>
-        <w:fldChar w:fldCharType="begin"/>
-      </w:r>
-      <w:r>
-        <w:instrText xml:space="preserve"> SEQ Figure \* ARABIC </w:instrText>
-      </w:r>
-      <w:r>
-        <w:fldChar w:fldCharType="separate"/>
-      </w:r>
-      <w:r>
-        <w:rPr>
-          <w:noProof/>
-        </w:rPr>
-        <w:t>8</w:t>
-      </w:r>
-      <w:r>
-        <w:rPr>
-          <w:noProof/>
-        </w:rPr>
-        <w:fldChar w:fldCharType="end"/>
-      </w:r>
+      <w:fldSimple w:instr=" SEQ Figure \* ARABIC ">
+        <w:r>
+          <w:rPr>
+            <w:noProof/>
+          </w:rPr>
+          <w:t>8</w:t>
+        </w:r>
+      </w:fldSimple>
       <w:bookmarkEnd w:id="9"/>
       <w:r>
         <w:t xml:space="preserve"> - </w:t>
@@ -5063,27 +5016,14 @@
       <w:r>
         <w:t xml:space="preserve">Figure </w:t>
       </w:r>
-      <w:r>
-        <w:fldChar w:fldCharType="begin"/>
-      </w:r>
-      <w:r>
-        <w:instrText xml:space="preserve"> SEQ Figure \* ARABIC </w:instrText>
-      </w:r>
-      <w:r>
-        <w:fldChar w:fldCharType="separate"/>
-      </w:r>
-      <w:r>
-        <w:rPr>
-          <w:noProof/>
-        </w:rPr>
-        <w:t>9</w:t>
-      </w:r>
-      <w:r>
-        <w:rPr>
-          <w:noProof/>
-        </w:rPr>
-        <w:fldChar w:fldCharType="end"/>
-      </w:r>
+      <w:fldSimple w:instr=" SEQ Figure \* ARABIC ">
+        <w:r>
+          <w:rPr>
+            <w:noProof/>
+          </w:rPr>
+          <w:t>9</w:t>
+        </w:r>
+      </w:fldSimple>
       <w:r>
         <w:t xml:space="preserve"> - </w:t>
       </w:r>
@@ -5297,27 +5237,14 @@
       <w:r>
         <w:t xml:space="preserve">Figure </w:t>
       </w:r>
-      <w:r>
-        <w:fldChar w:fldCharType="begin"/>
-      </w:r>
-      <w:r>
-        <w:instrText xml:space="preserve"> SEQ Figure \* ARABIC </w:instrText>
-      </w:r>
-      <w:r>
-        <w:fldChar w:fldCharType="separate"/>
-      </w:r>
-      <w:r>
-        <w:rPr>
-          <w:noProof/>
-        </w:rPr>
-        <w:t>10</w:t>
-      </w:r>
-      <w:r>
-        <w:rPr>
-          <w:noProof/>
-        </w:rPr>
-        <w:fldChar w:fldCharType="end"/>
-      </w:r>
+      <w:fldSimple w:instr=" SEQ Figure \* ARABIC ">
+        <w:r>
+          <w:rPr>
+            <w:noProof/>
+          </w:rPr>
+          <w:t>10</w:t>
+        </w:r>
+      </w:fldSimple>
       <w:r>
         <w:t xml:space="preserve"> - </w:t>
       </w:r>
@@ -5396,27 +5323,14 @@
       <w:r>
         <w:t xml:space="preserve">Figure </w:t>
       </w:r>
-      <w:r>
-        <w:fldChar w:fldCharType="begin"/>
-      </w:r>
-      <w:r>
-        <w:instrText xml:space="preserve"> SEQ Figure \* ARABIC </w:instrText>
-      </w:r>
-      <w:r>
-        <w:fldChar w:fldCharType="separate"/>
-      </w:r>
-      <w:r>
-        <w:rPr>
-          <w:noProof/>
-        </w:rPr>
-        <w:t>11</w:t>
-      </w:r>
-      <w:r>
-        <w:rPr>
-          <w:noProof/>
-        </w:rPr>
-        <w:fldChar w:fldCharType="end"/>
-      </w:r>
+      <w:fldSimple w:instr=" SEQ Figure \* ARABIC ">
+        <w:r>
+          <w:rPr>
+            <w:noProof/>
+          </w:rPr>
+          <w:t>11</w:t>
+        </w:r>
+      </w:fldSimple>
       <w:r>
         <w:t xml:space="preserve"> - </w:t>
       </w:r>
@@ -11562,7 +11476,7 @@
           <w:rPr>
             <w:noProof/>
           </w:rPr>
-          <w:t>7</w:t>
+          <w:t>2</w:t>
         </w:r>
         <w:r>
           <w:rPr>
@@ -13010,6 +12924,7 @@
   <w:style w:type="character" w:default="1" w:styleId="DefaultParagraphFont">
     <w:name w:val="Default Paragraph Font"/>
     <w:uiPriority w:val="1"/>
+    <w:semiHidden/>
     <w:unhideWhenUsed/>
   </w:style>
   <w:style w:type="table" w:default="1" w:styleId="TableNormal">
@@ -13473,7 +13388,7 @@
 </file>
 
 <file path=customXml/itemProps1.xml><?xml version="1.0" encoding="utf-8"?>
-<ds:datastoreItem xmlns:ds="http://schemas.openxmlformats.org/officeDocument/2006/customXml" ds:itemID="{FEEA5192-4AA6-47DC-B366-5F2C1A01ADBB}">
+<ds:datastoreItem xmlns:ds="http://schemas.openxmlformats.org/officeDocument/2006/customXml" ds:itemID="{F5E35C62-9D49-4527-930C-D88DF433F53E}">
   <ds:schemaRefs>
     <ds:schemaRef ds:uri="http://schemas.openxmlformats.org/officeDocument/2006/bibliography"/>
   </ds:schemaRefs>

</xml_diff>